<commit_message>
Added to the initiative document
</commit_message>
<xml_diff>
--- a/doc/Applikation för matchning av CV.docx
+++ b/doc/Applikation för matchning av CV.docx
@@ -436,6 +436,24 @@
           <w:lang w:val="sv-SE"/>
         </w:rPr>
         <w:t>Direktredigering?</w:t>
+      </w:r>
+    </w:p>
+    <w:p>
+      <w:pPr>
+        <w:pStyle w:val="ListParagraph"/>
+        <w:numPr>
+          <w:ilvl w:val="0"/>
+          <w:numId w:val="1"/>
+        </w:numPr>
+        <w:rPr>
+          <w:lang w:val="sv-SE"/>
+        </w:rPr>
+      </w:pPr>
+      <w:r>
+        <w:rPr>
+          <w:lang w:val="sv-SE"/>
+        </w:rPr>
+        <w:t>Semantisk sökning (ökad komplexitet)</w:t>
       </w:r>
     </w:p>
     <w:p>

</xml_diff>